<commit_message>
Copy-edited manuscript with minor data and script adjustments
</commit_message>
<xml_diff>
--- a/analysis/templates/template.docx
+++ b/analysis/templates/template.docx
@@ -1,6 +1,6 @@
 
 <file path=word/document.xml><?xml version="1.0" encoding="utf-8"?>
-<w:document xmlns:wpc="http://schemas.microsoft.com/office/word/2010/wordprocessingCanvas" xmlns:cx="http://schemas.microsoft.com/office/drawing/2014/chartex" xmlns:cx1="http://schemas.microsoft.com/office/drawing/2015/9/8/chartex" xmlns:cx2="http://schemas.microsoft.com/office/drawing/2015/10/21/chartex" xmlns:cx3="http://schemas.microsoft.com/office/drawing/2016/5/9/chartex" xmlns:cx4="http://schemas.microsoft.com/office/drawing/2016/5/10/chartex" xmlns:cx5="http://schemas.microsoft.com/office/drawing/2016/5/11/chartex" xmlns:cx6="http://schemas.microsoft.com/office/drawing/2016/5/12/chartex" xmlns:cx7="http://schemas.microsoft.com/office/drawing/2016/5/13/chartex" xmlns:cx8="http://schemas.microsoft.com/office/drawing/2016/5/14/chartex" xmlns:mc="http://schemas.openxmlformats.org/markup-compatibility/2006" xmlns:aink="http://schemas.microsoft.com/office/drawing/2016/ink" xmlns:am3d="http://schemas.microsoft.com/office/drawing/2017/model3d" xmlns:o="urn:schemas-microsoft-com:office:office" xmlns:r="http://schemas.openxmlformats.org/officeDocument/2006/relationships" xmlns:m="http://schemas.openxmlformats.org/officeDocument/2006/math" xmlns:v="urn:schemas-microsoft-com:vml" xmlns:wp14="http://schemas.microsoft.com/office/word/2010/wordprocessingDrawing" xmlns:wp="http://schemas.openxmlformats.org/drawingml/2006/wordprocessingDrawing" xmlns:w10="urn:schemas-microsoft-com:office:word" xmlns:w="http://schemas.openxmlformats.org/wordprocessingml/2006/main" xmlns:w14="http://schemas.microsoft.com/office/word/2010/wordml" xmlns:w15="http://schemas.microsoft.com/office/word/2012/wordml" xmlns:w16cex="http://schemas.microsoft.com/office/word/2018/wordml/cex" xmlns:w16cid="http://schemas.microsoft.com/office/word/2016/wordml/cid" xmlns:w16="http://schemas.microsoft.com/office/word/2018/wordml" xmlns:w16se="http://schemas.microsoft.com/office/word/2015/wordml/symex" xmlns:wpg="http://schemas.microsoft.com/office/word/2010/wordprocessingGroup" xmlns:wpi="http://schemas.microsoft.com/office/word/2010/wordprocessingInk" xmlns:wne="http://schemas.microsoft.com/office/word/2006/wordml" xmlns:wps="http://schemas.microsoft.com/office/word/2010/wordprocessingShape" mc:Ignorable="w14 w15 w16se w16cid w16 w16cex wp14">
+<w:document xmlns:wpc="http://schemas.microsoft.com/office/word/2010/wordprocessingCanvas" xmlns:cx="http://schemas.microsoft.com/office/drawing/2014/chartex" xmlns:cx1="http://schemas.microsoft.com/office/drawing/2015/9/8/chartex" xmlns:mc="http://schemas.openxmlformats.org/markup-compatibility/2006" xmlns:o="urn:schemas-microsoft-com:office:office" xmlns:r="http://schemas.openxmlformats.org/officeDocument/2006/relationships" xmlns:m="http://schemas.openxmlformats.org/officeDocument/2006/math" xmlns:v="urn:schemas-microsoft-com:vml" xmlns:wp14="http://schemas.microsoft.com/office/word/2010/wordprocessingDrawing" xmlns:wp="http://schemas.openxmlformats.org/drawingml/2006/wordprocessingDrawing" xmlns:w10="urn:schemas-microsoft-com:office:word" xmlns:w="http://schemas.openxmlformats.org/wordprocessingml/2006/main" xmlns:w14="http://schemas.microsoft.com/office/word/2010/wordml" xmlns:w15="http://schemas.microsoft.com/office/word/2012/wordml" xmlns:w16se="http://schemas.microsoft.com/office/word/2015/wordml/symex" xmlns:wpg="http://schemas.microsoft.com/office/word/2010/wordprocessingGroup" xmlns:wpi="http://schemas.microsoft.com/office/word/2010/wordprocessingInk" xmlns:wne="http://schemas.microsoft.com/office/word/2006/wordml" xmlns:wps="http://schemas.microsoft.com/office/word/2010/wordprocessingShape" mc:Ignorable="w14 w15 w16se wp14">
   <w:body>
     <w:p>
       <w:pPr>
@@ -51,13 +51,15 @@
       <w:r>
         <w:t>Heading 1</w:t>
       </w:r>
+      <w:bookmarkStart w:id="1" w:name="_GoBack"/>
+      <w:bookmarkEnd w:id="1"/>
     </w:p>
     <w:p>
       <w:pPr>
         <w:pStyle w:val="Heading2"/>
       </w:pPr>
-      <w:bookmarkStart w:id="1" w:name="heading-2"/>
-      <w:bookmarkEnd w:id="1"/>
+      <w:bookmarkStart w:id="2" w:name="heading-2"/>
+      <w:bookmarkEnd w:id="2"/>
       <w:r>
         <w:t>Heading 2</w:t>
       </w:r>
@@ -66,8 +68,8 @@
       <w:pPr>
         <w:pStyle w:val="Heading3"/>
       </w:pPr>
-      <w:bookmarkStart w:id="2" w:name="heading-3"/>
-      <w:bookmarkEnd w:id="2"/>
+      <w:bookmarkStart w:id="3" w:name="heading-3"/>
+      <w:bookmarkEnd w:id="3"/>
       <w:r>
         <w:t>Heading 3</w:t>
       </w:r>
@@ -76,8 +78,8 @@
       <w:pPr>
         <w:pStyle w:val="Heading4"/>
       </w:pPr>
-      <w:bookmarkStart w:id="3" w:name="heading-4"/>
-      <w:bookmarkEnd w:id="3"/>
+      <w:bookmarkStart w:id="4" w:name="heading-4"/>
+      <w:bookmarkEnd w:id="4"/>
       <w:r>
         <w:t>Heading 4</w:t>
       </w:r>
@@ -86,8 +88,8 @@
       <w:pPr>
         <w:pStyle w:val="Heading5"/>
       </w:pPr>
-      <w:bookmarkStart w:id="4" w:name="heading-5---this-is-for-the-page-break-w"/>
-      <w:bookmarkEnd w:id="4"/>
+      <w:bookmarkStart w:id="5" w:name="heading-5---this-is-for-the-page-break-w"/>
+      <w:bookmarkEnd w:id="5"/>
       <w:r>
         <w:lastRenderedPageBreak/>
         <w:t>Heading 5 - this is for the page break with MS Word</w:t>
@@ -221,7 +223,6 @@
     <w:sectPr>
       <w:pgSz w:w="12240" w:h="15840"/>
       <w:pgMar w:top="1440" w:right="1440" w:bottom="1440" w:left="1440" w:header="720" w:footer="720" w:gutter="0"/>
-      <w:lnNumType w:countBy="1" w:restart="continuous"/>
       <w:cols w:space="720"/>
       <w:docGrid w:linePitch="326"/>
     </w:sectPr>
@@ -230,7 +231,7 @@
 </file>
 
 <file path=word/endnotes.xml><?xml version="1.0" encoding="utf-8"?>
-<w:endnotes xmlns:wpc="http://schemas.microsoft.com/office/word/2010/wordprocessingCanvas" xmlns:cx="http://schemas.microsoft.com/office/drawing/2014/chartex" xmlns:cx1="http://schemas.microsoft.com/office/drawing/2015/9/8/chartex" xmlns:cx2="http://schemas.microsoft.com/office/drawing/2015/10/21/chartex" xmlns:cx3="http://schemas.microsoft.com/office/drawing/2016/5/9/chartex" xmlns:cx4="http://schemas.microsoft.com/office/drawing/2016/5/10/chartex" xmlns:cx5="http://schemas.microsoft.com/office/drawing/2016/5/11/chartex" xmlns:cx6="http://schemas.microsoft.com/office/drawing/2016/5/12/chartex" xmlns:cx7="http://schemas.microsoft.com/office/drawing/2016/5/13/chartex" xmlns:cx8="http://schemas.microsoft.com/office/drawing/2016/5/14/chartex" xmlns:mc="http://schemas.openxmlformats.org/markup-compatibility/2006" xmlns:aink="http://schemas.microsoft.com/office/drawing/2016/ink" xmlns:am3d="http://schemas.microsoft.com/office/drawing/2017/model3d" xmlns:o="urn:schemas-microsoft-com:office:office" xmlns:r="http://schemas.openxmlformats.org/officeDocument/2006/relationships" xmlns:m="http://schemas.openxmlformats.org/officeDocument/2006/math" xmlns:v="urn:schemas-microsoft-com:vml" xmlns:wp14="http://schemas.microsoft.com/office/word/2010/wordprocessingDrawing" xmlns:wp="http://schemas.openxmlformats.org/drawingml/2006/wordprocessingDrawing" xmlns:w10="urn:schemas-microsoft-com:office:word" xmlns:w="http://schemas.openxmlformats.org/wordprocessingml/2006/main" xmlns:w14="http://schemas.microsoft.com/office/word/2010/wordml" xmlns:w15="http://schemas.microsoft.com/office/word/2012/wordml" xmlns:w16cex="http://schemas.microsoft.com/office/word/2018/wordml/cex" xmlns:w16cid="http://schemas.microsoft.com/office/word/2016/wordml/cid" xmlns:w16="http://schemas.microsoft.com/office/word/2018/wordml" xmlns:w16se="http://schemas.microsoft.com/office/word/2015/wordml/symex" xmlns:wpg="http://schemas.microsoft.com/office/word/2010/wordprocessingGroup" xmlns:wpi="http://schemas.microsoft.com/office/word/2010/wordprocessingInk" xmlns:wne="http://schemas.microsoft.com/office/word/2006/wordml" xmlns:wps="http://schemas.microsoft.com/office/word/2010/wordprocessingShape" mc:Ignorable="w14 w15 w16se w16cid w16 w16cex wp14">
+<w:endnotes xmlns:wpc="http://schemas.microsoft.com/office/word/2010/wordprocessingCanvas" xmlns:cx="http://schemas.microsoft.com/office/drawing/2014/chartex" xmlns:cx1="http://schemas.microsoft.com/office/drawing/2015/9/8/chartex" xmlns:mc="http://schemas.openxmlformats.org/markup-compatibility/2006" xmlns:o="urn:schemas-microsoft-com:office:office" xmlns:r="http://schemas.openxmlformats.org/officeDocument/2006/relationships" xmlns:m="http://schemas.openxmlformats.org/officeDocument/2006/math" xmlns:v="urn:schemas-microsoft-com:vml" xmlns:wp14="http://schemas.microsoft.com/office/word/2010/wordprocessingDrawing" xmlns:wp="http://schemas.openxmlformats.org/drawingml/2006/wordprocessingDrawing" xmlns:w10="urn:schemas-microsoft-com:office:word" xmlns:w="http://schemas.openxmlformats.org/wordprocessingml/2006/main" xmlns:w14="http://schemas.microsoft.com/office/word/2010/wordml" xmlns:w15="http://schemas.microsoft.com/office/word/2012/wordml" xmlns:w16se="http://schemas.microsoft.com/office/word/2015/wordml/symex" xmlns:wpg="http://schemas.microsoft.com/office/word/2010/wordprocessingGroup" xmlns:wpi="http://schemas.microsoft.com/office/word/2010/wordprocessingInk" xmlns:wne="http://schemas.microsoft.com/office/word/2006/wordml" xmlns:wps="http://schemas.microsoft.com/office/word/2010/wordprocessingShape" mc:Ignorable="w14 w15 w16se wp14">
   <w:endnote w:type="separator" w:id="-1">
     <w:p>
       <w:pPr>
@@ -255,7 +256,7 @@
 </file>
 
 <file path=word/footnotes.xml><?xml version="1.0" encoding="utf-8"?>
-<w:footnotes xmlns:wpc="http://schemas.microsoft.com/office/word/2010/wordprocessingCanvas" xmlns:cx="http://schemas.microsoft.com/office/drawing/2014/chartex" xmlns:cx1="http://schemas.microsoft.com/office/drawing/2015/9/8/chartex" xmlns:cx2="http://schemas.microsoft.com/office/drawing/2015/10/21/chartex" xmlns:cx3="http://schemas.microsoft.com/office/drawing/2016/5/9/chartex" xmlns:cx4="http://schemas.microsoft.com/office/drawing/2016/5/10/chartex" xmlns:cx5="http://schemas.microsoft.com/office/drawing/2016/5/11/chartex" xmlns:cx6="http://schemas.microsoft.com/office/drawing/2016/5/12/chartex" xmlns:cx7="http://schemas.microsoft.com/office/drawing/2016/5/13/chartex" xmlns:cx8="http://schemas.microsoft.com/office/drawing/2016/5/14/chartex" xmlns:mc="http://schemas.openxmlformats.org/markup-compatibility/2006" xmlns:aink="http://schemas.microsoft.com/office/drawing/2016/ink" xmlns:am3d="http://schemas.microsoft.com/office/drawing/2017/model3d" xmlns:o="urn:schemas-microsoft-com:office:office" xmlns:r="http://schemas.openxmlformats.org/officeDocument/2006/relationships" xmlns:m="http://schemas.openxmlformats.org/officeDocument/2006/math" xmlns:v="urn:schemas-microsoft-com:vml" xmlns:wp14="http://schemas.microsoft.com/office/word/2010/wordprocessingDrawing" xmlns:wp="http://schemas.openxmlformats.org/drawingml/2006/wordprocessingDrawing" xmlns:w10="urn:schemas-microsoft-com:office:word" xmlns:w="http://schemas.openxmlformats.org/wordprocessingml/2006/main" xmlns:w14="http://schemas.microsoft.com/office/word/2010/wordml" xmlns:w15="http://schemas.microsoft.com/office/word/2012/wordml" xmlns:w16cex="http://schemas.microsoft.com/office/word/2018/wordml/cex" xmlns:w16cid="http://schemas.microsoft.com/office/word/2016/wordml/cid" xmlns:w16="http://schemas.microsoft.com/office/word/2018/wordml" xmlns:w16se="http://schemas.microsoft.com/office/word/2015/wordml/symex" xmlns:wpg="http://schemas.microsoft.com/office/word/2010/wordprocessingGroup" xmlns:wpi="http://schemas.microsoft.com/office/word/2010/wordprocessingInk" xmlns:wne="http://schemas.microsoft.com/office/word/2006/wordml" xmlns:wps="http://schemas.microsoft.com/office/word/2010/wordprocessingShape" mc:Ignorable="w14 w15 w16se w16cid w16 w16cex wp14">
+<w:footnotes xmlns:wpc="http://schemas.microsoft.com/office/word/2010/wordprocessingCanvas" xmlns:cx="http://schemas.microsoft.com/office/drawing/2014/chartex" xmlns:cx1="http://schemas.microsoft.com/office/drawing/2015/9/8/chartex" xmlns:mc="http://schemas.openxmlformats.org/markup-compatibility/2006" xmlns:o="urn:schemas-microsoft-com:office:office" xmlns:r="http://schemas.openxmlformats.org/officeDocument/2006/relationships" xmlns:m="http://schemas.openxmlformats.org/officeDocument/2006/math" xmlns:v="urn:schemas-microsoft-com:vml" xmlns:wp14="http://schemas.microsoft.com/office/word/2010/wordprocessingDrawing" xmlns:wp="http://schemas.openxmlformats.org/drawingml/2006/wordprocessingDrawing" xmlns:w10="urn:schemas-microsoft-com:office:word" xmlns:w="http://schemas.openxmlformats.org/wordprocessingml/2006/main" xmlns:w14="http://schemas.microsoft.com/office/word/2010/wordml" xmlns:w15="http://schemas.microsoft.com/office/word/2012/wordml" xmlns:w16se="http://schemas.microsoft.com/office/word/2015/wordml/symex" xmlns:wpg="http://schemas.microsoft.com/office/word/2010/wordprocessingGroup" xmlns:wpi="http://schemas.microsoft.com/office/word/2010/wordprocessingInk" xmlns:wne="http://schemas.microsoft.com/office/word/2006/wordml" xmlns:wps="http://schemas.microsoft.com/office/word/2010/wordprocessingShape" mc:Ignorable="w14 w15 w16se wp14">
   <w:footnote w:type="separator" w:id="-1">
     <w:p>
       <w:r>
@@ -274,7 +275,7 @@
 </file>
 
 <file path=word/numbering.xml><?xml version="1.0" encoding="utf-8"?>
-<w:numbering xmlns:wpc="http://schemas.microsoft.com/office/word/2010/wordprocessingCanvas" xmlns:cx="http://schemas.microsoft.com/office/drawing/2014/chartex" xmlns:cx1="http://schemas.microsoft.com/office/drawing/2015/9/8/chartex" xmlns:cx2="http://schemas.microsoft.com/office/drawing/2015/10/21/chartex" xmlns:cx3="http://schemas.microsoft.com/office/drawing/2016/5/9/chartex" xmlns:cx4="http://schemas.microsoft.com/office/drawing/2016/5/10/chartex" xmlns:cx5="http://schemas.microsoft.com/office/drawing/2016/5/11/chartex" xmlns:cx6="http://schemas.microsoft.com/office/drawing/2016/5/12/chartex" xmlns:cx7="http://schemas.microsoft.com/office/drawing/2016/5/13/chartex" xmlns:cx8="http://schemas.microsoft.com/office/drawing/2016/5/14/chartex" xmlns:mc="http://schemas.openxmlformats.org/markup-compatibility/2006" xmlns:aink="http://schemas.microsoft.com/office/drawing/2016/ink" xmlns:am3d="http://schemas.microsoft.com/office/drawing/2017/model3d" xmlns:o="urn:schemas-microsoft-com:office:office" xmlns:r="http://schemas.openxmlformats.org/officeDocument/2006/relationships" xmlns:m="http://schemas.openxmlformats.org/officeDocument/2006/math" xmlns:v="urn:schemas-microsoft-com:vml" xmlns:wp14="http://schemas.microsoft.com/office/word/2010/wordprocessingDrawing" xmlns:wp="http://schemas.openxmlformats.org/drawingml/2006/wordprocessingDrawing" xmlns:w10="urn:schemas-microsoft-com:office:word" xmlns:w="http://schemas.openxmlformats.org/wordprocessingml/2006/main" xmlns:w14="http://schemas.microsoft.com/office/word/2010/wordml" xmlns:w15="http://schemas.microsoft.com/office/word/2012/wordml" xmlns:w16cex="http://schemas.microsoft.com/office/word/2018/wordml/cex" xmlns:w16cid="http://schemas.microsoft.com/office/word/2016/wordml/cid" xmlns:w16="http://schemas.microsoft.com/office/word/2018/wordml" xmlns:w16se="http://schemas.microsoft.com/office/word/2015/wordml/symex" xmlns:wpg="http://schemas.microsoft.com/office/word/2010/wordprocessingGroup" xmlns:wpi="http://schemas.microsoft.com/office/word/2010/wordprocessingInk" xmlns:wne="http://schemas.microsoft.com/office/word/2006/wordml" xmlns:wps="http://schemas.microsoft.com/office/word/2010/wordprocessingShape" mc:Ignorable="w14 w15 w16se w16cid w16 w16cex wp14">
+<w:numbering xmlns:wpc="http://schemas.microsoft.com/office/word/2010/wordprocessingCanvas" xmlns:cx="http://schemas.microsoft.com/office/drawing/2014/chartex" xmlns:cx1="http://schemas.microsoft.com/office/drawing/2015/9/8/chartex" xmlns:mc="http://schemas.openxmlformats.org/markup-compatibility/2006" xmlns:o="urn:schemas-microsoft-com:office:office" xmlns:r="http://schemas.openxmlformats.org/officeDocument/2006/relationships" xmlns:m="http://schemas.openxmlformats.org/officeDocument/2006/math" xmlns:v="urn:schemas-microsoft-com:vml" xmlns:wp14="http://schemas.microsoft.com/office/word/2010/wordprocessingDrawing" xmlns:wp="http://schemas.openxmlformats.org/drawingml/2006/wordprocessingDrawing" xmlns:w10="urn:schemas-microsoft-com:office:word" xmlns:w="http://schemas.openxmlformats.org/wordprocessingml/2006/main" xmlns:w14="http://schemas.microsoft.com/office/word/2010/wordml" xmlns:w15="http://schemas.microsoft.com/office/word/2012/wordml" xmlns:w16se="http://schemas.microsoft.com/office/word/2015/wordml/symex" xmlns:wpg="http://schemas.microsoft.com/office/word/2010/wordprocessingGroup" xmlns:wpi="http://schemas.microsoft.com/office/word/2010/wordprocessingInk" xmlns:wne="http://schemas.microsoft.com/office/word/2006/wordml" xmlns:wps="http://schemas.microsoft.com/office/word/2010/wordprocessingShape" mc:Ignorable="w14 w15 w16se wp14">
   <w:abstractNum w:abstractNumId="0" w15:restartNumberingAfterBreak="0">
     <w:nsid w:val="95C299B2"/>
     <w:multiLevelType w:val="multilevel"/>
@@ -564,7 +565,7 @@
 </file>
 
 <file path=word/styles.xml><?xml version="1.0" encoding="utf-8"?>
-<w:styles xmlns:mc="http://schemas.openxmlformats.org/markup-compatibility/2006" xmlns:r="http://schemas.openxmlformats.org/officeDocument/2006/relationships" xmlns:w="http://schemas.openxmlformats.org/wordprocessingml/2006/main" xmlns:w14="http://schemas.microsoft.com/office/word/2010/wordml" xmlns:w15="http://schemas.microsoft.com/office/word/2012/wordml" xmlns:w16cex="http://schemas.microsoft.com/office/word/2018/wordml/cex" xmlns:w16cid="http://schemas.microsoft.com/office/word/2016/wordml/cid" xmlns:w16="http://schemas.microsoft.com/office/word/2018/wordml" xmlns:w16se="http://schemas.microsoft.com/office/word/2015/wordml/symex" mc:Ignorable="w14 w15 w16se w16cid w16 w16cex">
+<w:styles xmlns:mc="http://schemas.openxmlformats.org/markup-compatibility/2006" xmlns:r="http://schemas.openxmlformats.org/officeDocument/2006/relationships" xmlns:w="http://schemas.openxmlformats.org/wordprocessingml/2006/main" xmlns:w14="http://schemas.microsoft.com/office/word/2010/wordml" xmlns:w15="http://schemas.microsoft.com/office/word/2012/wordml" xmlns:w16se="http://schemas.microsoft.com/office/word/2015/wordml/symex" mc:Ignorable="w14 w15 w16se">
   <w:docDefaults>
     <w:rPrDefault>
       <w:rPr>
@@ -580,7 +581,7 @@
       </w:pPr>
     </w:pPrDefault>
   </w:docDefaults>
-  <w:latentStyles w:defLockedState="0" w:defUIPriority="0" w:defSemiHidden="0" w:defUnhideWhenUsed="0" w:defQFormat="0" w:count="376">
+  <w:latentStyles w:defLockedState="0" w:defUIPriority="0" w:defSemiHidden="0" w:defUnhideWhenUsed="0" w:defQFormat="0" w:count="371">
     <w:lsdException w:name="heading 2" w:semiHidden="1" w:unhideWhenUsed="1"/>
     <w:lsdException w:name="heading 3" w:semiHidden="1" w:unhideWhenUsed="1"/>
     <w:lsdException w:name="heading 4" w:semiHidden="1" w:unhideWhenUsed="1"/>
@@ -719,6 +720,9 @@
     <w:lsdException w:name="Table Subtle 1" w:semiHidden="1" w:unhideWhenUsed="1"/>
     <w:lsdException w:name="Table Subtle 2" w:semiHidden="1" w:unhideWhenUsed="1"/>
     <w:lsdException w:name="Table Web 1" w:semiHidden="1" w:unhideWhenUsed="1"/>
+    <w:lsdException w:name="Table Web 2" w:semiHidden="1" w:unhideWhenUsed="1"/>
+    <w:lsdException w:name="Table Web 3" w:semiHidden="1" w:unhideWhenUsed="1"/>
+    <w:lsdException w:name="Table Theme" w:semiHidden="1" w:unhideWhenUsed="1"/>
     <w:lsdException w:name="Light Shading"/>
     <w:lsdException w:name="Light List"/>
     <w:lsdException w:name="Light Grid"/>
@@ -922,11 +926,6 @@
     <w:lsdException w:name="List Table 5 Dark Accent 6" w:uiPriority="50"/>
     <w:lsdException w:name="List Table 6 Colorful Accent 6" w:uiPriority="51"/>
     <w:lsdException w:name="List Table 7 Colorful Accent 6" w:uiPriority="52"/>
-    <w:lsdException w:name="Mention" w:semiHidden="1" w:uiPriority="99" w:unhideWhenUsed="1"/>
-    <w:lsdException w:name="Smart Hyperlink" w:semiHidden="1" w:uiPriority="99" w:unhideWhenUsed="1"/>
-    <w:lsdException w:name="Hashtag" w:semiHidden="1" w:uiPriority="99" w:unhideWhenUsed="1"/>
-    <w:lsdException w:name="Unresolved Mention" w:semiHidden="1" w:uiPriority="99" w:unhideWhenUsed="1"/>
-    <w:lsdException w:name="Smart Link" w:semiHidden="1" w:uiPriority="99" w:unhideWhenUsed="1"/>
   </w:latentStyles>
   <w:style w:type="paragraph" w:default="1" w:styleId="Normal">
     <w:name w:val="Normal"/>
@@ -1960,7 +1959,7 @@
 </file>
 
 <file path=customXml/itemProps1.xml><?xml version="1.0" encoding="utf-8"?>
-<ds:datastoreItem xmlns:ds="http://schemas.openxmlformats.org/officeDocument/2006/customXml" ds:itemID="{B84635DE-83FA-4373-B495-76F34BB987EF}">
+<ds:datastoreItem xmlns:ds="http://schemas.openxmlformats.org/officeDocument/2006/customXml" ds:itemID="{3D95F22B-E20C-4004-A523-A8CE806FC9D7}">
   <ds:schemaRefs>
     <ds:schemaRef ds:uri="http://schemas.openxmlformats.org/officeDocument/2006/bibliography"/>
   </ds:schemaRefs>

</xml_diff>